<commit_message>
(doc): journal de travail jour 1
</commit_message>
<xml_diff>
--- a/Doc/portfolio-MatJul-ops.docx
+++ b/Doc/portfolio-MatJul-ops.docx
@@ -1569,870 +1569,132 @@
         <w:rPr>
           <w:rStyle w:val="Sous-titreCar"/>
         </w:rPr>
-        <w:t>Barre de recherche :</w:t>
+        <w:t>Analyse</w:t>
+      </w:r>
+      <w:r>
+        <w:rPr>
+          <w:rStyle w:val="Sous-titreCar"/>
+        </w:rPr>
+        <w:t xml:space="preserve"> </w:t>
+      </w:r>
+      <w:r>
+        <w:rPr>
+          <w:rStyle w:val="Sous-titreCar"/>
+        </w:rPr>
+        <w:t xml:space="preserve">initiale </w:t>
+      </w:r>
+      <w:r>
+        <w:rPr>
+          <w:rStyle w:val="Sous-titreCar"/>
+        </w:rPr>
+        <w:t>:</w:t>
+      </w:r>
+    </w:p>
+    <w:p>
+      <w:r>
+        <w:t>L'objectif principal du projet est de mettre en place</w:t>
+      </w:r>
+      <w:r>
+        <w:t xml:space="preserve"> la méthodologie Ci/Cd</w:t>
+      </w:r>
+      <w:r>
+        <w:t xml:space="preserve"> afin de simplifier</w:t>
+      </w:r>
+      <w:r>
+        <w:t xml:space="preserve"> et</w:t>
+      </w:r>
+      <w:r>
+        <w:t xml:space="preserve"> automatiser le déploiement d'un site web sur </w:t>
+      </w:r>
+      <w:r>
+        <w:t xml:space="preserve">environnement de production </w:t>
+      </w:r>
+      <w:r>
+        <w:t>sur Azure. Ce processus doit permettre de réduire les risques d'erreurs humaines, d'accélérer le cycle de livraison et de garantir une qualité constante des livrables.</w:t>
+      </w:r>
+    </w:p>
+    <w:p>
+      <w:r>
+        <w:t xml:space="preserve">L’utilisateur soumet </w:t>
+      </w:r>
+      <w:r>
+        <w:t>un pull</w:t>
+      </w:r>
+      <w:r>
+        <w:t xml:space="preserve"> request </w:t>
+      </w:r>
+      <w:r>
+        <w:t xml:space="preserve">sur la branche main </w:t>
+      </w:r>
+      <w:r>
+        <w:t>en incluant les mots-clés « major », « minor » ou « patch » dans le message d’accompagnement, selon l’importance des modifications proposées. Il est important de noter que si aucun de ces mots-clés n’est présent dans le message, aucun workflow ne sera déclenché. Cela garantit que seules les versions fonctionnelles et suffisamment avancées du projet reçoivent un tag versionné</w:t>
+      </w:r>
+      <w:r>
+        <w:t>.</w:t>
       </w:r>
     </w:p>
     <w:p>
       <w:pPr>
         <w:spacing w:after="0"/>
-        <w:rPr>
-          <w:rFonts w:ascii="Aptos" w:eastAsia="Aptos" w:hAnsi="Aptos" w:cs="Aptos"/>
-        </w:rPr>
-      </w:pPr>
-      <w:r>
-        <w:rPr>
-          <w:rFonts w:ascii="Aptos" w:eastAsia="Aptos" w:hAnsi="Aptos" w:cs="Aptos"/>
-        </w:rPr>
-        <w:t>Permettre aux utilisateurs de trouver rapidement un livre parmi ceux disponibles, facilitant l'accès aux informations pertinentes.</w:t>
-      </w:r>
-    </w:p>
-    <w:tbl>
-      <w:tblPr>
-        <w:tblStyle w:val="Grilledutableau"/>
-        <w:tblW w:w="0" w:type="auto"/>
-        <w:tblLook w:val="04A0" w:firstRow="1" w:lastRow="0" w:firstColumn="1" w:lastColumn="0" w:noHBand="0" w:noVBand="1"/>
-      </w:tblPr>
-      <w:tblGrid>
-        <w:gridCol w:w="9016"/>
-      </w:tblGrid>
-      <w:tr>
-        <w:tc>
-          <w:tcPr>
-            <w:tcW w:w="9016" w:type="dxa"/>
-            <w:shd w:val="clear" w:color="auto" w:fill="D9D9D9" w:themeFill="background1" w:themeFillShade="D9"/>
-          </w:tcPr>
-          <w:p>
-            <w:pPr>
-              <w:rPr>
-                <w:rFonts w:ascii="Aptos" w:eastAsia="Aptos" w:hAnsi="Aptos" w:cs="Aptos"/>
-                <w:b/>
-                <w:bCs/>
-              </w:rPr>
-            </w:pPr>
-            <w:r>
-              <w:rPr>
-                <w:rFonts w:ascii="Aptos" w:eastAsia="Aptos" w:hAnsi="Aptos" w:cs="Aptos"/>
-                <w:b/>
-                <w:bCs/>
-              </w:rPr>
-              <w:t>Barre de recherche</w:t>
-            </w:r>
-          </w:p>
-          <w:p>
-            <w:pPr>
-              <w:rPr>
-                <w:rFonts w:ascii="Aptos" w:eastAsia="Aptos" w:hAnsi="Aptos" w:cs="Aptos"/>
-              </w:rPr>
-            </w:pPr>
-            <w:r>
-              <w:rPr>
-                <w:rFonts w:ascii="Aptos" w:eastAsia="Aptos" w:hAnsi="Aptos" w:cs="Aptos"/>
-              </w:rPr>
-              <w:t>En tant qu'utilisateur</w:t>
-            </w:r>
-          </w:p>
-          <w:p>
-            <w:pPr>
-              <w:rPr>
-                <w:rFonts w:ascii="Aptos" w:eastAsia="Aptos" w:hAnsi="Aptos" w:cs="Aptos"/>
-              </w:rPr>
-            </w:pPr>
-            <w:r>
-              <w:rPr>
-                <w:rFonts w:ascii="Aptos" w:eastAsia="Aptos" w:hAnsi="Aptos" w:cs="Aptos"/>
-              </w:rPr>
-              <w:lastRenderedPageBreak/>
-              <w:t>Je veux une barre de recherche</w:t>
-            </w:r>
-          </w:p>
-          <w:p>
-            <w:pPr>
-              <w:rPr>
-                <w:rFonts w:ascii="Aptos" w:eastAsia="Aptos" w:hAnsi="Aptos" w:cs="Aptos"/>
-                <w:b/>
-                <w:bCs/>
-              </w:rPr>
-            </w:pPr>
-            <w:r>
-              <w:rPr>
-                <w:rFonts w:ascii="Aptos" w:eastAsia="Aptos" w:hAnsi="Aptos" w:cs="Aptos"/>
-              </w:rPr>
-              <w:t>Pour rechercher facilement et simplement un livre</w:t>
-            </w:r>
-          </w:p>
-        </w:tc>
-      </w:tr>
-      <w:tr>
-        <w:tc>
-          <w:tcPr>
-            <w:tcW w:w="9016" w:type="dxa"/>
-          </w:tcPr>
-          <w:p>
-            <w:pPr>
-              <w:rPr>
-                <w:rFonts w:ascii="Aptos" w:eastAsia="Aptos" w:hAnsi="Aptos" w:cs="Aptos"/>
-              </w:rPr>
-            </w:pPr>
-            <w:r>
-              <w:rPr>
-                <w:rFonts w:ascii="Aptos" w:eastAsia="Aptos" w:hAnsi="Aptos" w:cs="Aptos"/>
-                <w:b/>
-                <w:bCs/>
-              </w:rPr>
-              <w:lastRenderedPageBreak/>
-              <w:t>Affichage de la barre de recherche</w:t>
-            </w:r>
-          </w:p>
-          <w:p>
-            <w:pPr>
-              <w:rPr>
-                <w:rFonts w:ascii="Aptos" w:eastAsia="Aptos" w:hAnsi="Aptos" w:cs="Aptos"/>
-              </w:rPr>
-            </w:pPr>
-            <w:r>
-              <w:rPr>
-                <w:rFonts w:ascii="Aptos" w:eastAsia="Aptos" w:hAnsi="Aptos" w:cs="Aptos"/>
-              </w:rPr>
-              <w:t>L'utilisateur est sur la page de la liste des livres.</w:t>
-            </w:r>
-          </w:p>
-          <w:p>
-            <w:pPr>
-              <w:rPr>
-                <w:rFonts w:ascii="Aptos" w:eastAsia="Aptos" w:hAnsi="Aptos" w:cs="Aptos"/>
-              </w:rPr>
-            </w:pPr>
-            <w:r>
-              <w:rPr>
-                <w:rFonts w:ascii="Aptos" w:eastAsia="Aptos" w:hAnsi="Aptos" w:cs="Aptos"/>
-              </w:rPr>
-              <w:t>La page est chargée.</w:t>
-            </w:r>
-          </w:p>
-          <w:p>
-            <w:pPr>
-              <w:rPr>
-                <w:rFonts w:ascii="Aptos" w:eastAsia="Aptos" w:hAnsi="Aptos" w:cs="Aptos"/>
-              </w:rPr>
-            </w:pPr>
-            <w:r>
-              <w:rPr>
-                <w:rFonts w:ascii="Aptos" w:eastAsia="Aptos" w:hAnsi="Aptos" w:cs="Aptos"/>
-              </w:rPr>
-              <w:t>La barre de recherche doit être visible.</w:t>
-            </w:r>
-          </w:p>
-        </w:tc>
-      </w:tr>
-      <w:tr>
-        <w:tc>
-          <w:tcPr>
-            <w:tcW w:w="9016" w:type="dxa"/>
-          </w:tcPr>
-          <w:p>
-            <w:pPr>
-              <w:rPr>
-                <w:rFonts w:ascii="Aptos" w:eastAsia="Aptos" w:hAnsi="Aptos" w:cs="Aptos"/>
-                <w:b/>
-                <w:bCs/>
-              </w:rPr>
-            </w:pPr>
-            <w:r>
-              <w:rPr>
-                <w:rFonts w:ascii="Aptos" w:eastAsia="Aptos" w:hAnsi="Aptos" w:cs="Aptos"/>
-                <w:b/>
-                <w:bCs/>
-              </w:rPr>
-              <w:t>Recherche de livre avec des résultats</w:t>
-            </w:r>
-          </w:p>
-          <w:p>
-            <w:pPr>
-              <w:rPr>
-                <w:rFonts w:ascii="Aptos" w:eastAsia="Aptos" w:hAnsi="Aptos" w:cs="Aptos"/>
-              </w:rPr>
-            </w:pPr>
-            <w:r>
-              <w:rPr>
-                <w:rFonts w:ascii="Aptos" w:eastAsia="Aptos" w:hAnsi="Aptos" w:cs="Aptos"/>
-              </w:rPr>
-              <w:t>L'utilisateur est sur la page de la liste des livres et il y a des livres disponibles.</w:t>
-            </w:r>
-          </w:p>
-          <w:p>
-            <w:pPr>
-              <w:rPr>
-                <w:rFonts w:ascii="Aptos" w:eastAsia="Aptos" w:hAnsi="Aptos" w:cs="Aptos"/>
-              </w:rPr>
-            </w:pPr>
-            <w:r>
-              <w:rPr>
-                <w:rFonts w:ascii="Aptos" w:eastAsia="Aptos" w:hAnsi="Aptos" w:cs="Aptos"/>
-              </w:rPr>
-              <w:t>L'utilisateur entre un mot-clé correspondant à un livre dans la barre de recherche.</w:t>
-            </w:r>
-          </w:p>
-          <w:p>
-            <w:pPr>
-              <w:rPr>
-                <w:rFonts w:ascii="Aptos" w:eastAsia="Aptos" w:hAnsi="Aptos" w:cs="Aptos"/>
-              </w:rPr>
-            </w:pPr>
-            <w:r>
-              <w:rPr>
-                <w:rFonts w:ascii="Aptos" w:eastAsia="Aptos" w:hAnsi="Aptos" w:cs="Aptos"/>
-              </w:rPr>
-              <w:t>Les livres correspondant au mot-clé doivent être affichés en temps réel.</w:t>
-            </w:r>
-          </w:p>
-        </w:tc>
-      </w:tr>
-      <w:tr>
-        <w:tc>
-          <w:tcPr>
-            <w:tcW w:w="9016" w:type="dxa"/>
-          </w:tcPr>
-          <w:p>
-            <w:pPr>
-              <w:rPr>
-                <w:rFonts w:ascii="Aptos" w:eastAsia="Aptos" w:hAnsi="Aptos" w:cs="Aptos"/>
-                <w:b/>
-                <w:bCs/>
-              </w:rPr>
-            </w:pPr>
-            <w:r>
-              <w:rPr>
-                <w:rFonts w:ascii="Aptos" w:eastAsia="Aptos" w:hAnsi="Aptos" w:cs="Aptos"/>
-                <w:b/>
-                <w:bCs/>
-              </w:rPr>
-              <w:t>Recherche de livre sans résultats</w:t>
-            </w:r>
-          </w:p>
-          <w:p>
-            <w:pPr>
-              <w:rPr>
-                <w:rFonts w:ascii="Aptos" w:eastAsia="Aptos" w:hAnsi="Aptos" w:cs="Aptos"/>
-              </w:rPr>
-            </w:pPr>
-            <w:r>
-              <w:rPr>
-                <w:rFonts w:ascii="Aptos" w:eastAsia="Aptos" w:hAnsi="Aptos" w:cs="Aptos"/>
-              </w:rPr>
-              <w:t>L'utilisateur est sur la page de la liste des livres et il y a des livres disponibles.</w:t>
-            </w:r>
-          </w:p>
-          <w:p>
-            <w:pPr>
-              <w:rPr>
-                <w:rFonts w:ascii="Aptos" w:eastAsia="Aptos" w:hAnsi="Aptos" w:cs="Aptos"/>
-              </w:rPr>
-            </w:pPr>
-            <w:r>
-              <w:rPr>
-                <w:rFonts w:ascii="Aptos" w:eastAsia="Aptos" w:hAnsi="Aptos" w:cs="Aptos"/>
-              </w:rPr>
-              <w:t>L'utilisateur entre un mot-clé ne correspondant à aucun livre dans la barre de recherche.</w:t>
-            </w:r>
-          </w:p>
-          <w:p>
-            <w:pPr>
-              <w:rPr>
-                <w:rFonts w:ascii="Aptos" w:eastAsia="Aptos" w:hAnsi="Aptos" w:cs="Aptos"/>
-              </w:rPr>
-            </w:pPr>
-            <w:r>
-              <w:rPr>
-                <w:rFonts w:ascii="Aptos" w:eastAsia="Aptos" w:hAnsi="Aptos" w:cs="Aptos"/>
-              </w:rPr>
-              <w:t>Un message indiquant qu'aucun livre n'a été trouvé doit être affiché.</w:t>
-            </w:r>
-          </w:p>
-        </w:tc>
-      </w:tr>
-    </w:tbl>
+      </w:pPr>
+      <w:r>
+        <w:t>Une fois la pull request envoyée, le premier workflow exécute les tests unitaires avec Cypress et effectue une analyse lint du projet.</w:t>
+      </w:r>
+    </w:p>
     <w:p>
       <w:pPr>
         <w:spacing w:after="0"/>
-        <w:rPr>
-          <w:rFonts w:ascii="Aptos" w:eastAsia="Aptos" w:hAnsi="Aptos" w:cs="Aptos"/>
-        </w:rPr>
-      </w:pPr>
+      </w:pPr>
+      <w:r>
+        <w:br/>
+        <w:t>Si les tests ne passent pas tous avec succès, un deuxième workflow est déclenché pour déployer la version actuelle du site web dans l’environnement de staging sur Azure, permettant ainsi des vérifications supplémentaires.</w:t>
+      </w:r>
     </w:p>
     <w:p>
       <w:pPr>
         <w:spacing w:after="0"/>
-        <w:rPr>
-          <w:rFonts w:ascii="Aptos" w:eastAsia="Aptos" w:hAnsi="Aptos" w:cs="Aptos"/>
-        </w:rPr>
-      </w:pPr>
-      <w:r>
+      </w:pPr>
+      <w:r>
+        <w:br/>
+        <w:t>En revanche, si tous les tests sont réussis, un troisième workflow est activé pour déployer directement la version actuelle du projet dans l’environnement de production sur Azure.</w:t>
+      </w:r>
+    </w:p>
+    <w:p>
+      <w:pPr>
+        <w:spacing w:after="0"/>
         <w:rPr>
           <w:rStyle w:val="Sous-titreCar"/>
         </w:rPr>
-        <w:t>Système de notation (1 à 5) :</w:t>
-      </w:r>
-      <w:r>
-        <w:rPr>
-          <w:rFonts w:ascii="Aptos" w:eastAsia="Aptos" w:hAnsi="Aptos" w:cs="Aptos"/>
+      </w:pPr>
+      <w:r>
+        <w:rPr>
+          <w:rStyle w:val="Sous-titreCar"/>
+        </w:rPr>
+        <w:t>Analyse</w:t>
+      </w:r>
+      <w:r>
+        <w:rPr>
+          <w:rStyle w:val="Sous-titreCar"/>
         </w:rPr>
         <w:t xml:space="preserve"> </w:t>
       </w:r>
+      <w:r>
+        <w:rPr>
+          <w:rStyle w:val="Sous-titreCar"/>
+        </w:rPr>
+        <w:t xml:space="preserve">initiale </w:t>
+      </w:r>
+      <w:r>
+        <w:rPr>
+          <w:rStyle w:val="Sous-titreCar"/>
+        </w:rPr>
+        <w:t>:</w:t>
+      </w:r>
     </w:p>
     <w:p>
       <w:pPr>
         <w:spacing w:after="0"/>
-        <w:rPr>
-          <w:rFonts w:ascii="Aptos" w:eastAsia="Aptos" w:hAnsi="Aptos" w:cs="Aptos"/>
-        </w:rPr>
-      </w:pPr>
-      <w:r>
-        <w:rPr>
-          <w:rFonts w:ascii="Aptos" w:eastAsia="Aptos" w:hAnsi="Aptos" w:cs="Aptos"/>
-        </w:rPr>
-        <w:t>Offrir aux utilisateurs la possibilité d'évaluer les livres, afin de partager leur avis et de faire des choix éclairés.</w:t>
-      </w:r>
-    </w:p>
-    <w:tbl>
-      <w:tblPr>
-        <w:tblStyle w:val="Grilledutableau"/>
-        <w:tblW w:w="0" w:type="auto"/>
-        <w:tblLook w:val="04A0" w:firstRow="1" w:lastRow="0" w:firstColumn="1" w:lastColumn="0" w:noHBand="0" w:noVBand="1"/>
-      </w:tblPr>
-      <w:tblGrid>
-        <w:gridCol w:w="9016"/>
-      </w:tblGrid>
-      <w:tr>
-        <w:tc>
-          <w:tcPr>
-            <w:tcW w:w="9016" w:type="dxa"/>
-            <w:shd w:val="clear" w:color="auto" w:fill="D9D9D9" w:themeFill="background1" w:themeFillShade="D9"/>
-          </w:tcPr>
-          <w:p>
-            <w:pPr>
-              <w:spacing w:line="279" w:lineRule="auto"/>
-              <w:rPr>
-                <w:rFonts w:ascii="Aptos" w:eastAsia="Aptos" w:hAnsi="Aptos" w:cs="Aptos"/>
-                <w:b/>
-                <w:bCs/>
-              </w:rPr>
-            </w:pPr>
-            <w:r>
-              <w:rPr>
-                <w:rFonts w:ascii="Aptos" w:eastAsia="Aptos" w:hAnsi="Aptos" w:cs="Aptos"/>
-                <w:b/>
-                <w:bCs/>
-              </w:rPr>
-              <w:t>Système de notation</w:t>
-            </w:r>
-          </w:p>
-          <w:p>
-            <w:pPr>
-              <w:rPr>
-                <w:rFonts w:ascii="Aptos" w:eastAsia="Aptos" w:hAnsi="Aptos" w:cs="Aptos"/>
-              </w:rPr>
-            </w:pPr>
-            <w:r>
-              <w:rPr>
-                <w:rFonts w:ascii="Aptos" w:eastAsia="Aptos" w:hAnsi="Aptos" w:cs="Aptos"/>
-              </w:rPr>
-              <w:t>En tant qu’utilisateur du site web,</w:t>
-            </w:r>
-          </w:p>
-          <w:p>
-            <w:pPr>
-              <w:rPr>
-                <w:rFonts w:ascii="Aptos" w:eastAsia="Aptos" w:hAnsi="Aptos" w:cs="Aptos"/>
-              </w:rPr>
-            </w:pPr>
-            <w:r>
-              <w:rPr>
-                <w:rFonts w:ascii="Aptos" w:eastAsia="Aptos" w:hAnsi="Aptos" w:cs="Aptos"/>
-              </w:rPr>
-              <w:t>Je veux pouvoir noter un livre,</w:t>
-            </w:r>
-          </w:p>
-          <w:p>
-            <w:pPr>
-              <w:rPr>
-                <w:rFonts w:ascii="Aptos" w:eastAsia="Aptos" w:hAnsi="Aptos" w:cs="Aptos"/>
-                <w:b/>
-                <w:bCs/>
-              </w:rPr>
-            </w:pPr>
-            <w:r>
-              <w:rPr>
-                <w:rFonts w:ascii="Aptos" w:eastAsia="Aptos" w:hAnsi="Aptos" w:cs="Aptos"/>
-              </w:rPr>
-              <w:t>Afin de partager mon avis sur le livre en utilisant une note de 0 à 5.</w:t>
-            </w:r>
-          </w:p>
-        </w:tc>
-      </w:tr>
-      <w:tr>
-        <w:tc>
-          <w:tcPr>
-            <w:tcW w:w="9016" w:type="dxa"/>
-          </w:tcPr>
-          <w:p>
-            <w:pPr>
-              <w:rPr>
-                <w:rFonts w:ascii="Aptos" w:eastAsia="Aptos" w:hAnsi="Aptos" w:cs="Aptos"/>
-              </w:rPr>
-            </w:pPr>
-            <w:r>
-              <w:rPr>
-                <w:rFonts w:ascii="Aptos" w:eastAsia="Aptos" w:hAnsi="Aptos" w:cs="Aptos"/>
-                <w:b/>
-                <w:bCs/>
-              </w:rPr>
-              <w:t>Affichage de la liste déroulante de notation</w:t>
-            </w:r>
-            <w:r>
-              <w:rPr>
-                <w:rFonts w:ascii="Aptos" w:eastAsia="Aptos" w:hAnsi="Aptos" w:cs="Aptos"/>
-              </w:rPr>
-              <w:br/>
-            </w:r>
-            <w:r>
-              <w:rPr>
-                <w:rFonts w:ascii="Aptos" w:eastAsia="Aptos" w:hAnsi="Aptos" w:cs="Aptos"/>
-              </w:rPr>
-              <w:t>L'utilisateur est sur la page de détails d'un livre.</w:t>
-            </w:r>
-          </w:p>
-          <w:p>
-            <w:pPr>
-              <w:rPr>
-                <w:rFonts w:ascii="Aptos" w:eastAsia="Aptos" w:hAnsi="Aptos" w:cs="Aptos"/>
-              </w:rPr>
-            </w:pPr>
-            <w:r>
-              <w:rPr>
-                <w:rFonts w:ascii="Aptos" w:eastAsia="Aptos" w:hAnsi="Aptos" w:cs="Aptos"/>
-              </w:rPr>
-              <w:t>La page est chargée.</w:t>
-            </w:r>
-          </w:p>
-          <w:p>
-            <w:pPr>
-              <w:rPr>
-                <w:rFonts w:ascii="Aptos" w:eastAsia="Aptos" w:hAnsi="Aptos" w:cs="Aptos"/>
-              </w:rPr>
-            </w:pPr>
-            <w:r>
-              <w:rPr>
-                <w:rFonts w:ascii="Aptos" w:eastAsia="Aptos" w:hAnsi="Aptos" w:cs="Aptos"/>
-              </w:rPr>
-              <w:t>La liste déroulante de notation doit être visible.</w:t>
-            </w:r>
-          </w:p>
-        </w:tc>
-      </w:tr>
-      <w:tr>
-        <w:tc>
-          <w:tcPr>
-            <w:tcW w:w="9016" w:type="dxa"/>
-          </w:tcPr>
-          <w:p>
-            <w:pPr>
-              <w:rPr>
-                <w:rFonts w:ascii="Aptos" w:eastAsia="Aptos" w:hAnsi="Aptos" w:cs="Aptos"/>
-                <w:b/>
-                <w:bCs/>
-              </w:rPr>
-            </w:pPr>
-            <w:r>
-              <w:rPr>
-                <w:rFonts w:ascii="Aptos" w:eastAsia="Aptos" w:hAnsi="Aptos" w:cs="Aptos"/>
-                <w:b/>
-                <w:bCs/>
-              </w:rPr>
-              <w:t>Soumission d'une note</w:t>
-            </w:r>
-          </w:p>
-          <w:p>
-            <w:pPr>
-              <w:rPr>
-                <w:rFonts w:ascii="Aptos" w:eastAsia="Aptos" w:hAnsi="Aptos" w:cs="Aptos"/>
-              </w:rPr>
-            </w:pPr>
-            <w:r>
-              <w:rPr>
-                <w:rFonts w:ascii="Aptos" w:eastAsia="Aptos" w:hAnsi="Aptos" w:cs="Aptos"/>
-              </w:rPr>
-              <w:t>L'utilisateur est sur la page de détails d'un livre et a sélectionné une note.</w:t>
-            </w:r>
-          </w:p>
-          <w:p>
-            <w:pPr>
-              <w:rPr>
-                <w:rFonts w:ascii="Aptos" w:eastAsia="Aptos" w:hAnsi="Aptos" w:cs="Aptos"/>
-              </w:rPr>
-            </w:pPr>
-            <w:r>
-              <w:rPr>
-                <w:rFonts w:ascii="Aptos" w:eastAsia="Aptos" w:hAnsi="Aptos" w:cs="Aptos"/>
-              </w:rPr>
-              <w:t>L'utilisateur soumet la note.</w:t>
-            </w:r>
-          </w:p>
-          <w:p>
-            <w:pPr>
-              <w:rPr>
-                <w:rFonts w:ascii="Aptos" w:eastAsia="Aptos" w:hAnsi="Aptos" w:cs="Aptos"/>
-              </w:rPr>
-            </w:pPr>
-            <w:r>
-              <w:rPr>
-                <w:rFonts w:ascii="Aptos" w:eastAsia="Aptos" w:hAnsi="Aptos" w:cs="Aptos"/>
-              </w:rPr>
-              <w:t>La note doit être enregistrée et la note moyenne mise à jour doit être affichée.</w:t>
-            </w:r>
-          </w:p>
-        </w:tc>
-      </w:tr>
-    </w:tbl>
-    <w:p>
-      <w:pPr>
-        <w:pStyle w:val="Sous-titre"/>
-        <w:rPr>
-          <w:rStyle w:val="Accentuationlgre"/>
-          <w:rFonts w:eastAsia="Aptos"/>
-          <w:i w:val="0"/>
-          <w:iCs w:val="0"/>
-          <w:color w:val="5A5A5A" w:themeColor="text1" w:themeTint="A5"/>
-        </w:rPr>
-      </w:pPr>
-      <w:r>
-        <w:rPr>
-          <w:rFonts w:eastAsia="Aptos"/>
-        </w:rPr>
-        <w:t>Filtrage par catégorie</w:t>
-      </w:r>
-    </w:p>
-    <w:tbl>
-      <w:tblPr>
-        <w:tblStyle w:val="Grilledutableau"/>
-        <w:tblW w:w="0" w:type="auto"/>
-        <w:tblLook w:val="04A0" w:firstRow="1" w:lastRow="0" w:firstColumn="1" w:lastColumn="0" w:noHBand="0" w:noVBand="1"/>
-      </w:tblPr>
-      <w:tblGrid>
-        <w:gridCol w:w="9016"/>
-      </w:tblGrid>
-      <w:tr>
-        <w:tc>
-          <w:tcPr>
-            <w:tcW w:w="9016" w:type="dxa"/>
-            <w:shd w:val="clear" w:color="auto" w:fill="D9D9D9" w:themeFill="background1" w:themeFillShade="D9"/>
-          </w:tcPr>
-          <w:p>
-            <w:pPr>
-              <w:rPr>
-                <w:rFonts w:ascii="Aptos" w:eastAsia="Aptos" w:hAnsi="Aptos" w:cs="Aptos"/>
-                <w:b/>
-                <w:bCs/>
-              </w:rPr>
-            </w:pPr>
-            <w:r>
-              <w:rPr>
-                <w:rFonts w:ascii="Aptos" w:eastAsia="Aptos" w:hAnsi="Aptos" w:cs="Aptos"/>
-                <w:b/>
-                <w:bCs/>
-              </w:rPr>
-              <w:t>Liste déroulante pour filtrer catégories</w:t>
-            </w:r>
-          </w:p>
-          <w:p>
-            <w:pPr>
-              <w:rPr>
-                <w:rFonts w:ascii="Aptos" w:eastAsia="Aptos" w:hAnsi="Aptos" w:cs="Aptos"/>
-              </w:rPr>
-            </w:pPr>
-            <w:r>
-              <w:rPr>
-                <w:rFonts w:ascii="Aptos" w:eastAsia="Aptos" w:hAnsi="Aptos" w:cs="Aptos"/>
-              </w:rPr>
-              <w:t>En tant qu'utilisateur</w:t>
-            </w:r>
-          </w:p>
-          <w:p>
-            <w:pPr>
-              <w:rPr>
-                <w:rFonts w:ascii="Aptos" w:eastAsia="Aptos" w:hAnsi="Aptos" w:cs="Aptos"/>
-              </w:rPr>
-            </w:pPr>
-            <w:r>
-              <w:rPr>
-                <w:rFonts w:ascii="Aptos" w:eastAsia="Aptos" w:hAnsi="Aptos" w:cs="Aptos"/>
-              </w:rPr>
-              <w:t>Je veux une liste déroulante des catégories de livres</w:t>
-            </w:r>
-          </w:p>
-          <w:p>
-            <w:pPr>
-              <w:rPr>
-                <w:rFonts w:ascii="Aptos" w:eastAsia="Aptos" w:hAnsi="Aptos" w:cs="Aptos"/>
-                <w:b/>
-                <w:bCs/>
-              </w:rPr>
-            </w:pPr>
-            <w:r>
-              <w:rPr>
-                <w:rFonts w:ascii="Aptos" w:eastAsia="Aptos" w:hAnsi="Aptos" w:cs="Aptos"/>
-              </w:rPr>
-              <w:t>Afin de pouvoir filtrer les livres par leurs catégories</w:t>
-            </w:r>
-          </w:p>
-        </w:tc>
-      </w:tr>
-      <w:tr>
-        <w:tc>
-          <w:tcPr>
-            <w:tcW w:w="9016" w:type="dxa"/>
-          </w:tcPr>
-          <w:p>
-            <w:pPr>
-              <w:rPr>
-                <w:rFonts w:ascii="Aptos" w:eastAsia="Aptos" w:hAnsi="Aptos" w:cs="Aptos"/>
-              </w:rPr>
-            </w:pPr>
-            <w:r>
-              <w:rPr>
-                <w:rFonts w:ascii="Aptos" w:eastAsia="Aptos" w:hAnsi="Aptos" w:cs="Aptos"/>
-                <w:b/>
-                <w:bCs/>
-              </w:rPr>
-              <w:t>Affichage liste catégories</w:t>
-            </w:r>
-            <w:r>
-              <w:rPr>
-                <w:rFonts w:ascii="Aptos" w:eastAsia="Aptos" w:hAnsi="Aptos" w:cs="Aptos"/>
-              </w:rPr>
-              <w:br/>
-            </w:r>
-            <w:r>
-              <w:rPr>
-                <w:rFonts w:ascii="Aptos" w:eastAsia="Aptos" w:hAnsi="Aptos" w:cs="Aptos"/>
-              </w:rPr>
-              <w:t>Etant donné que je suis sur la page «</w:t>
-            </w:r>
-            <w:r>
-              <w:rPr>
-                <w:rFonts w:ascii="Aptos" w:eastAsia="Aptos" w:hAnsi="Aptos" w:cs="Aptos"/>
-              </w:rPr>
-              <w:t xml:space="preserve"> </w:t>
-            </w:r>
-            <w:r>
-              <w:rPr>
-                <w:rFonts w:ascii="Aptos" w:eastAsia="Aptos" w:hAnsi="Aptos" w:cs="Aptos"/>
-              </w:rPr>
-              <w:t>livre</w:t>
-            </w:r>
-            <w:r>
-              <w:rPr>
-                <w:rFonts w:ascii="Aptos" w:eastAsia="Aptos" w:hAnsi="Aptos" w:cs="Aptos"/>
-              </w:rPr>
-              <w:t> »</w:t>
-            </w:r>
-          </w:p>
-          <w:p>
-            <w:pPr>
-              <w:rPr>
-                <w:rFonts w:ascii="Aptos" w:eastAsia="Aptos" w:hAnsi="Aptos" w:cs="Aptos"/>
-              </w:rPr>
-            </w:pPr>
-            <w:r>
-              <w:rPr>
-                <w:rFonts w:ascii="Aptos" w:eastAsia="Aptos" w:hAnsi="Aptos" w:cs="Aptos"/>
-              </w:rPr>
-              <w:t xml:space="preserve">Lorsque que j'appuie sur le "liste déroulante" nommé "Trier par catégories" </w:t>
-            </w:r>
-          </w:p>
-          <w:p>
-            <w:pPr>
-              <w:rPr>
-                <w:rFonts w:ascii="Aptos" w:eastAsia="Aptos" w:hAnsi="Aptos" w:cs="Aptos"/>
-              </w:rPr>
-            </w:pPr>
-            <w:r>
-              <w:rPr>
-                <w:rFonts w:ascii="Aptos" w:eastAsia="Aptos" w:hAnsi="Aptos" w:cs="Aptos"/>
-              </w:rPr>
-              <w:t>Cela m'affiche la liste des catégories</w:t>
-            </w:r>
-          </w:p>
-        </w:tc>
-      </w:tr>
-      <w:tr>
-        <w:tc>
-          <w:tcPr>
-            <w:tcW w:w="9016" w:type="dxa"/>
-          </w:tcPr>
-          <w:p>
-            <w:pPr>
-              <w:rPr>
-                <w:rFonts w:ascii="Aptos" w:eastAsia="Aptos" w:hAnsi="Aptos" w:cs="Aptos"/>
-                <w:b/>
-                <w:bCs/>
-              </w:rPr>
-            </w:pPr>
-            <w:r>
-              <w:rPr>
-                <w:rFonts w:ascii="Aptos" w:eastAsia="Aptos" w:hAnsi="Aptos" w:cs="Aptos"/>
-                <w:b/>
-                <w:bCs/>
-              </w:rPr>
-              <w:t>Sélection catégorie</w:t>
-            </w:r>
-          </w:p>
-          <w:p>
-            <w:pPr>
-              <w:rPr>
-                <w:rFonts w:ascii="Aptos" w:eastAsia="Aptos" w:hAnsi="Aptos" w:cs="Aptos"/>
-              </w:rPr>
-            </w:pPr>
-            <w:r>
-              <w:rPr>
-                <w:rFonts w:ascii="Aptos" w:eastAsia="Aptos" w:hAnsi="Aptos" w:cs="Aptos"/>
-              </w:rPr>
-              <w:t>Etant donné que j'ai cliqué sur le menu et que je vois toutes les catégories</w:t>
-            </w:r>
-          </w:p>
-          <w:p>
-            <w:pPr>
-              <w:rPr>
-                <w:rFonts w:ascii="Aptos" w:eastAsia="Aptos" w:hAnsi="Aptos" w:cs="Aptos"/>
-              </w:rPr>
-            </w:pPr>
-            <w:r>
-              <w:rPr>
-                <w:rFonts w:ascii="Aptos" w:eastAsia="Aptos" w:hAnsi="Aptos" w:cs="Aptos"/>
-              </w:rPr>
-              <w:t>Lorsque je clique sur une catégorie</w:t>
-            </w:r>
-          </w:p>
-          <w:p>
-            <w:pPr>
-              <w:rPr>
-                <w:rFonts w:ascii="Aptos" w:eastAsia="Aptos" w:hAnsi="Aptos" w:cs="Aptos"/>
-              </w:rPr>
-            </w:pPr>
-            <w:r>
-              <w:rPr>
-                <w:rFonts w:ascii="Aptos" w:eastAsia="Aptos" w:hAnsi="Aptos" w:cs="Aptos"/>
-              </w:rPr>
-              <w:t>La page n'affiche plus que les livres appartenant à la catégorie sélectionnée</w:t>
-            </w:r>
-          </w:p>
-        </w:tc>
-      </w:tr>
-      <w:tr>
-        <w:tc>
-          <w:tcPr>
-            <w:tcW w:w="9016" w:type="dxa"/>
-          </w:tcPr>
-          <w:p>
-            <w:pPr>
-              <w:rPr>
-                <w:rFonts w:ascii="Aptos" w:eastAsia="Aptos" w:hAnsi="Aptos" w:cs="Aptos"/>
-                <w:b/>
-                <w:bCs/>
-              </w:rPr>
-            </w:pPr>
-            <w:r>
-              <w:rPr>
-                <w:rFonts w:ascii="Aptos" w:eastAsia="Aptos" w:hAnsi="Aptos" w:cs="Aptos"/>
-                <w:b/>
-                <w:bCs/>
-              </w:rPr>
-              <w:t>Catégorie sélectionnée</w:t>
-            </w:r>
-          </w:p>
-          <w:p>
-            <w:pPr>
-              <w:rPr>
-                <w:rFonts w:ascii="Aptos" w:eastAsia="Aptos" w:hAnsi="Aptos" w:cs="Aptos"/>
-              </w:rPr>
-            </w:pPr>
-            <w:r>
-              <w:rPr>
-                <w:rFonts w:ascii="Aptos" w:eastAsia="Aptos" w:hAnsi="Aptos" w:cs="Aptos"/>
-              </w:rPr>
-              <w:lastRenderedPageBreak/>
-              <w:t>Etant donné que j'ai sélectionné une catégorie</w:t>
-            </w:r>
-          </w:p>
-          <w:p>
-            <w:pPr>
-              <w:rPr>
-                <w:rFonts w:ascii="Aptos" w:eastAsia="Aptos" w:hAnsi="Aptos" w:cs="Aptos"/>
-              </w:rPr>
-            </w:pPr>
-            <w:r>
-              <w:rPr>
-                <w:rFonts w:ascii="Aptos" w:eastAsia="Aptos" w:hAnsi="Aptos" w:cs="Aptos"/>
-              </w:rPr>
-              <w:t xml:space="preserve">Lorsque je regarde la liste déroulante </w:t>
-            </w:r>
-          </w:p>
-          <w:p>
-            <w:pPr>
-              <w:rPr>
-                <w:rFonts w:ascii="Aptos" w:eastAsia="Aptos" w:hAnsi="Aptos" w:cs="Aptos"/>
-              </w:rPr>
-            </w:pPr>
-            <w:r>
-              <w:rPr>
-                <w:rFonts w:ascii="Aptos" w:eastAsia="Aptos" w:hAnsi="Aptos" w:cs="Aptos"/>
-              </w:rPr>
-              <w:t>Je vois qu'il est marqué "Filtré par" la catégorie choisie</w:t>
-            </w:r>
-          </w:p>
-        </w:tc>
-      </w:tr>
-    </w:tbl>
-    <w:p>
-      <w:pPr>
-        <w:spacing w:after="0"/>
-        <w:rPr>
-          <w:rFonts w:ascii="Aptos" w:eastAsia="Aptos" w:hAnsi="Aptos" w:cs="Aptos"/>
-        </w:rPr>
-      </w:pPr>
-    </w:p>
-    <w:p>
-      <w:pPr>
-        <w:spacing w:after="0"/>
-        <w:rPr>
-          <w:rFonts w:ascii="Aptos" w:eastAsia="Aptos" w:hAnsi="Aptos" w:cs="Aptos"/>
-        </w:rPr>
-      </w:pPr>
-      <w:r>
-        <w:rPr>
-          <w:rStyle w:val="Sous-titreCar"/>
-        </w:rPr>
-        <w:t>Tests unitaires</w:t>
-      </w:r>
-      <w:r>
-        <w:rPr>
-          <w:rFonts w:ascii="Aptos" w:eastAsia="Aptos" w:hAnsi="Aptos" w:cs="Aptos"/>
-        </w:rPr>
-        <w:t xml:space="preserve"> </w:t>
-      </w:r>
-    </w:p>
-    <w:p>
-      <w:pPr>
-        <w:spacing w:after="0"/>
-        <w:rPr>
-          <w:rFonts w:ascii="Aptos" w:eastAsia="Aptos" w:hAnsi="Aptos" w:cs="Aptos"/>
-        </w:rPr>
-      </w:pPr>
-      <w:r>
-        <w:rPr>
-          <w:rFonts w:ascii="Aptos" w:eastAsia="Aptos" w:hAnsi="Aptos" w:cs="Aptos"/>
-        </w:rPr>
-        <w:t>Garantir la robustesse du code et la stabilité de l'application grâce à l'implémentation de tests automatisés.</w:t>
-      </w:r>
+      </w:pPr>
     </w:p>
     <w:p>
       <w:pPr>
@@ -2440,6 +1702,7 @@
       </w:pPr>
       <w:bookmarkStart w:id="3" w:name="_Toc184311031"/>
       <w:r>
+        <w:lastRenderedPageBreak/>
         <w:t>Compte Rendu</w:t>
       </w:r>
       <w:bookmarkEnd w:id="3"/>
@@ -2944,7 +2207,6 @@
       </w:pPr>
       <w:bookmarkStart w:id="7" w:name="_Toc184311035"/>
       <w:r>
-        <w:lastRenderedPageBreak/>
         <w:t xml:space="preserve">Journal des </w:t>
       </w:r>
       <w:proofErr w:type="spellStart"/>
@@ -3070,6 +2332,7 @@
         <w:rPr>
           <w:rStyle w:val="lev"/>
         </w:rPr>
+        <w:lastRenderedPageBreak/>
         <w:t>Doc</w:t>
       </w:r>
       <w:r>
@@ -3457,15 +2720,7 @@
         <w:t>Feat</w:t>
       </w:r>
       <w:r>
-        <w:t xml:space="preserve"> : Mise à jour de la configuration de </w:t>
-      </w:r>
-      <w:proofErr w:type="spellStart"/>
-      <w:r>
-        <w:t>Cypress</w:t>
-      </w:r>
-      <w:proofErr w:type="spellEnd"/>
-      <w:r>
-        <w:t xml:space="preserve"> et ajout de tests End-to-End (E2E) pour l'ajout de livres </w:t>
+        <w:t xml:space="preserve"> : Mise à jour de la configuration de Cypress et ajout de tests End-to-End (E2E) pour l'ajout de livres </w:t>
       </w:r>
       <w:r>
         <w:rPr>
@@ -3624,15 +2879,7 @@
         <w:t>Feat</w:t>
       </w:r>
       <w:r>
-        <w:t xml:space="preserve"> : Mise à jour de la configuration </w:t>
-      </w:r>
-      <w:proofErr w:type="spellStart"/>
-      <w:r>
-        <w:t>Cypress</w:t>
-      </w:r>
-      <w:proofErr w:type="spellEnd"/>
-      <w:r>
-        <w:t xml:space="preserve"> et ajout de tests pour la recherche (WIP) </w:t>
+        <w:t xml:space="preserve"> : Mise à jour de la configuration Cypress et ajout de tests pour la recherche (WIP) </w:t>
       </w:r>
       <w:r>
         <w:rPr>
@@ -3737,7 +2984,6 @@
       </w:pPr>
       <w:bookmarkStart w:id="15" w:name="_Toc184311043"/>
       <w:r>
-        <w:lastRenderedPageBreak/>
         <w:t>Tests</w:t>
       </w:r>
       <w:bookmarkEnd w:id="15"/>
@@ -3757,15 +3003,7 @@
         <w:t>Feat</w:t>
       </w:r>
       <w:r>
-        <w:t xml:space="preserve"> : Ajout de </w:t>
-      </w:r>
-      <w:proofErr w:type="spellStart"/>
-      <w:r>
-        <w:t>Cypress</w:t>
-      </w:r>
-      <w:proofErr w:type="spellEnd"/>
-      <w:r>
-        <w:t xml:space="preserve"> pour réaliser des tests </w:t>
+        <w:t xml:space="preserve"> : Ajout de Cypress pour réaliser des tests </w:t>
       </w:r>
       <w:r>
         <w:rPr>
@@ -3873,6 +3111,7 @@
         <w:rPr>
           <w:rStyle w:val="lev"/>
         </w:rPr>
+        <w:lastRenderedPageBreak/>
         <w:t>Ajout</w:t>
       </w:r>
       <w:r>
@@ -4090,15 +3329,7 @@
       <w:proofErr w:type="spellEnd"/>
       <w:proofErr w:type="gramEnd"/>
       <w:r>
-        <w:t xml:space="preserve"> </w:t>
-      </w:r>
-      <w:proofErr w:type="spellStart"/>
-      <w:r>
-        <w:t>cypress</w:t>
-      </w:r>
-      <w:proofErr w:type="spellEnd"/>
-      <w:r>
-        <w:t>, pour ce faire nous avons ajouté un fichier de configuration pour définir l’url de base qui sera utilisé pour les test.</w:t>
+        <w:t xml:space="preserve"> cypress, pour ce faire nous avons ajouté un fichier de configuration pour définir l’url de base qui sera utilisé pour les test.</w:t>
       </w:r>
     </w:p>
     <w:p>
@@ -4225,15 +3456,7 @@
       </w:r>
       <w:proofErr w:type="spellEnd"/>
       <w:r>
-        <w:t xml:space="preserve"> et vérifier que le livre a bien été ajouté mais une erreur </w:t>
-      </w:r>
-      <w:proofErr w:type="spellStart"/>
-      <w:r>
-        <w:t>cypress</w:t>
-      </w:r>
-      <w:proofErr w:type="spellEnd"/>
-      <w:r>
-        <w:t xml:space="preserve"> nous empêchais de </w:t>
+        <w:t xml:space="preserve"> et vérifier que le livre a bien été ajouté mais une erreur cypress nous empêchais de </w:t>
       </w:r>
       <w:proofErr w:type="spellStart"/>
       <w:r>
@@ -4402,13 +3625,8 @@
         </w:r>
       </w:fldSimple>
       <w:r>
-        <w:t xml:space="preserve"> message erreur </w:t>
-      </w:r>
-      <w:proofErr w:type="spellStart"/>
-      <w:r>
-        <w:t>cypress</w:t>
-      </w:r>
-      <w:proofErr w:type="spellEnd"/>
+        <w:t xml:space="preserve"> message erreur cypress</w:t>
+      </w:r>
     </w:p>
     <w:p>
       <w:pPr>
@@ -7808,6 +7026,7 @@
   <w:style w:type="paragraph" w:default="1" w:styleId="Normal">
     <w:name w:val="Normal"/>
     <w:qFormat/>
+    <w:rsid w:val="00C37B6E"/>
   </w:style>
   <w:style w:type="paragraph" w:styleId="Titre1">
     <w:name w:val="heading 1"/>
@@ -8465,12 +7684,12 @@
   </w:compat>
   <w:rsids>
     <w:rsidRoot w:val="00BB2276"/>
-    <w:rsid w:val="003106CC"/>
     <w:rsid w:val="003E1B64"/>
     <w:rsid w:val="00475691"/>
     <w:rsid w:val="00901650"/>
     <w:rsid w:val="0098604F"/>
     <w:rsid w:val="00BB2276"/>
+    <w:rsid w:val="00CD35B7"/>
   </w:rsids>
   <m:mathPr>
     <m:mathFont m:val="Cambria Math"/>

</xml_diff>